<commit_message>
Added gitignore and changed manual
</commit_message>
<xml_diff>
--- a/Manual de ejecución.docx
+++ b/Manual de ejecución.docx
@@ -19,8 +19,6 @@
         </w:rPr>
         <w:t>Manual de ejecución</w:t>
       </w:r>
-      <w:bookmarkStart w:id="0" w:name="_GoBack"/>
-      <w:bookmarkEnd w:id="0"/>
     </w:p>
     <w:p/>
     <w:p>
@@ -291,14 +289,189 @@
     <w:p>
       <w:pPr>
         <w:pStyle w:val="Prrafodelista"/>
+      </w:pPr>
+    </w:p>
+    <w:p>
+      <w:pPr>
+        <w:pStyle w:val="Prrafodelista"/>
         <w:numPr>
           <w:ilvl w:val="0"/>
           <w:numId w:val="1"/>
         </w:numPr>
       </w:pPr>
       <w:r>
-        <w:t>En la consola que se abre escribir el siguiente comando:4</w:t>
-      </w:r>
+        <w:t xml:space="preserve">En la consola ejecutar el comando </w:t>
+      </w:r>
+    </w:p>
+    <w:p>
+      <w:pPr>
+        <w:pStyle w:val="Prrafodelista"/>
+      </w:pPr>
+      <w:proofErr w:type="spellStart"/>
+      <w:r>
+        <w:t>npm</w:t>
+      </w:r>
+      <w:proofErr w:type="spellEnd"/>
+      <w:r>
+        <w:t xml:space="preserve"> </w:t>
+      </w:r>
+      <w:proofErr w:type="spellStart"/>
+      <w:r>
+        <w:t>install</w:t>
+      </w:r>
+      <w:proofErr w:type="spellEnd"/>
+    </w:p>
+    <w:p>
+      <w:pPr>
+        <w:pStyle w:val="Prrafodelista"/>
+      </w:pPr>
+      <w:r>
+        <w:rPr>
+          <w:noProof/>
+        </w:rPr>
+        <w:drawing>
+          <wp:inline distT="0" distB="0" distL="0" distR="0" wp14:anchorId="676AFF22" wp14:editId="0BA50B8D">
+            <wp:extent cx="5400040" cy="2853690"/>
+            <wp:effectExtent l="0" t="0" r="0" b="3810"/>
+            <wp:docPr id="7" name="Imagen 7"/>
+            <wp:cNvGraphicFramePr>
+              <a:graphicFrameLocks xmlns:a="http://schemas.openxmlformats.org/drawingml/2006/main" noChangeAspect="1"/>
+            </wp:cNvGraphicFramePr>
+            <a:graphic xmlns:a="http://schemas.openxmlformats.org/drawingml/2006/main">
+              <a:graphicData uri="http://schemas.openxmlformats.org/drawingml/2006/picture">
+                <pic:pic xmlns:pic="http://schemas.openxmlformats.org/drawingml/2006/picture">
+                  <pic:nvPicPr>
+                    <pic:cNvPr id="1" name=""/>
+                    <pic:cNvPicPr/>
+                  </pic:nvPicPr>
+                  <pic:blipFill>
+                    <a:blip r:embed="rId10"/>
+                    <a:stretch>
+                      <a:fillRect/>
+                    </a:stretch>
+                  </pic:blipFill>
+                  <pic:spPr>
+                    <a:xfrm>
+                      <a:off x="0" y="0"/>
+                      <a:ext cx="5400040" cy="2853690"/>
+                    </a:xfrm>
+                    <a:prstGeom prst="rect">
+                      <a:avLst/>
+                    </a:prstGeom>
+                  </pic:spPr>
+                </pic:pic>
+              </a:graphicData>
+            </a:graphic>
+          </wp:inline>
+        </w:drawing>
+      </w:r>
+    </w:p>
+    <w:p>
+      <w:pPr>
+        <w:pStyle w:val="Prrafodelista"/>
+      </w:pPr>
+    </w:p>
+    <w:p>
+      <w:pPr>
+        <w:pStyle w:val="Prrafodelista"/>
+      </w:pPr>
+    </w:p>
+    <w:p>
+      <w:pPr>
+        <w:pStyle w:val="Prrafodelista"/>
+      </w:pPr>
+    </w:p>
+    <w:p>
+      <w:pPr>
+        <w:pStyle w:val="Prrafodelista"/>
+      </w:pPr>
+    </w:p>
+    <w:p>
+      <w:pPr>
+        <w:pStyle w:val="Prrafodelista"/>
+      </w:pPr>
+    </w:p>
+    <w:p>
+      <w:pPr>
+        <w:pStyle w:val="Prrafodelista"/>
+        <w:numPr>
+          <w:ilvl w:val="0"/>
+          <w:numId w:val="1"/>
+        </w:numPr>
+      </w:pPr>
+      <w:r>
+        <w:lastRenderedPageBreak/>
+        <w:t>Esperar a que se termine de instalar las dependencias</w:t>
+      </w:r>
+    </w:p>
+    <w:p>
+      <w:pPr>
+        <w:pStyle w:val="Prrafodelista"/>
+      </w:pPr>
+      <w:r>
+        <w:rPr>
+          <w:noProof/>
+        </w:rPr>
+        <w:drawing>
+          <wp:inline distT="0" distB="0" distL="0" distR="0" wp14:anchorId="4BD18D84" wp14:editId="39001327">
+            <wp:extent cx="5400040" cy="2907030"/>
+            <wp:effectExtent l="0" t="0" r="0" b="7620"/>
+            <wp:docPr id="8" name="Imagen 8"/>
+            <wp:cNvGraphicFramePr>
+              <a:graphicFrameLocks xmlns:a="http://schemas.openxmlformats.org/drawingml/2006/main" noChangeAspect="1"/>
+            </wp:cNvGraphicFramePr>
+            <a:graphic xmlns:a="http://schemas.openxmlformats.org/drawingml/2006/main">
+              <a:graphicData uri="http://schemas.openxmlformats.org/drawingml/2006/picture">
+                <pic:pic xmlns:pic="http://schemas.openxmlformats.org/drawingml/2006/picture">
+                  <pic:nvPicPr>
+                    <pic:cNvPr id="1" name=""/>
+                    <pic:cNvPicPr/>
+                  </pic:nvPicPr>
+                  <pic:blipFill>
+                    <a:blip r:embed="rId11"/>
+                    <a:stretch>
+                      <a:fillRect/>
+                    </a:stretch>
+                  </pic:blipFill>
+                  <pic:spPr>
+                    <a:xfrm>
+                      <a:off x="0" y="0"/>
+                      <a:ext cx="5400040" cy="2907030"/>
+                    </a:xfrm>
+                    <a:prstGeom prst="rect">
+                      <a:avLst/>
+                    </a:prstGeom>
+                  </pic:spPr>
+                </pic:pic>
+              </a:graphicData>
+            </a:graphic>
+          </wp:inline>
+        </w:drawing>
+      </w:r>
+    </w:p>
+    <w:p>
+      <w:pPr>
+        <w:pStyle w:val="Prrafodelista"/>
+      </w:pPr>
+    </w:p>
+    <w:p>
+      <w:pPr>
+        <w:pStyle w:val="Prrafodelista"/>
+      </w:pPr>
+    </w:p>
+    <w:p>
+      <w:pPr>
+        <w:pStyle w:val="Prrafodelista"/>
+        <w:numPr>
+          <w:ilvl w:val="0"/>
+          <w:numId w:val="1"/>
+        </w:numPr>
+      </w:pPr>
+      <w:r>
+        <w:t>En la consola que se abre escribir el siguiente comando:</w:t>
+      </w:r>
+      <w:bookmarkStart w:id="0" w:name="_GoBack"/>
+      <w:bookmarkEnd w:id="0"/>
     </w:p>
     <w:p>
       <w:pPr>
@@ -355,7 +528,7 @@
                     <pic:cNvPicPr/>
                   </pic:nvPicPr>
                   <pic:blipFill>
-                    <a:blip r:embed="rId10"/>
+                    <a:blip r:embed="rId12"/>
                     <a:stretch>
                       <a:fillRect/>
                     </a:stretch>
@@ -404,13 +577,42 @@
     <w:p>
       <w:pPr>
         <w:pStyle w:val="Prrafodelista"/>
+      </w:pPr>
+    </w:p>
+    <w:p>
+      <w:pPr>
+        <w:pStyle w:val="Prrafodelista"/>
+      </w:pPr>
+    </w:p>
+    <w:p>
+      <w:pPr>
+        <w:pStyle w:val="Prrafodelista"/>
+      </w:pPr>
+    </w:p>
+    <w:p>
+      <w:pPr>
+        <w:pStyle w:val="Prrafodelista"/>
+      </w:pPr>
+    </w:p>
+    <w:p>
+      <w:pPr>
+        <w:pStyle w:val="Prrafodelista"/>
+      </w:pPr>
+    </w:p>
+    <w:p>
+      <w:pPr>
+        <w:pStyle w:val="Prrafodelista"/>
+      </w:pPr>
+    </w:p>
+    <w:p>
+      <w:pPr>
+        <w:pStyle w:val="Prrafodelista"/>
         <w:numPr>
           <w:ilvl w:val="0"/>
           <w:numId w:val="1"/>
         </w:numPr>
       </w:pPr>
       <w:r>
-        <w:lastRenderedPageBreak/>
         <w:t>Entrar a localhost:3000 como lo indica la consola</w:t>
       </w:r>
     </w:p>
@@ -438,7 +640,7 @@
                     <pic:cNvPicPr/>
                   </pic:nvPicPr>
                   <pic:blipFill>
-                    <a:blip r:embed="rId11"/>
+                    <a:blip r:embed="rId13"/>
                     <a:stretch>
                       <a:fillRect/>
                     </a:stretch>
@@ -488,7 +690,7 @@
                     <pic:cNvPicPr/>
                   </pic:nvPicPr>
                   <pic:blipFill>
-                    <a:blip r:embed="rId12"/>
+                    <a:blip r:embed="rId14"/>
                     <a:stretch>
                       <a:fillRect/>
                     </a:stretch>
@@ -739,6 +941,7 @@
     <w:lsdException w:name="HTML Sample" w:semiHidden="1" w:unhideWhenUsed="1"/>
     <w:lsdException w:name="HTML Typewriter" w:semiHidden="1" w:unhideWhenUsed="1"/>
     <w:lsdException w:name="HTML Variable" w:semiHidden="1" w:unhideWhenUsed="1"/>
+    <w:lsdException w:name="Normal Table" w:semiHidden="1" w:unhideWhenUsed="1"/>
     <w:lsdException w:name="annotation subject" w:semiHidden="1" w:unhideWhenUsed="1"/>
     <w:lsdException w:name="No List" w:semiHidden="1" w:unhideWhenUsed="1"/>
     <w:lsdException w:name="Outline List 1" w:semiHidden="1" w:unhideWhenUsed="1"/>
@@ -785,8 +988,10 @@
     <w:lsdException w:name="Table Subtle 2" w:semiHidden="1" w:unhideWhenUsed="1"/>
     <w:lsdException w:name="Table Web 1" w:semiHidden="1" w:unhideWhenUsed="1"/>
     <w:lsdException w:name="Table Web 2" w:semiHidden="1" w:unhideWhenUsed="1"/>
+    <w:lsdException w:name="Table Web 3" w:semiHidden="1" w:unhideWhenUsed="1"/>
     <w:lsdException w:name="Balloon Text" w:semiHidden="1" w:unhideWhenUsed="1"/>
     <w:lsdException w:name="Table Grid" w:uiPriority="39"/>
+    <w:lsdException w:name="Table Theme" w:semiHidden="1" w:unhideWhenUsed="1"/>
     <w:lsdException w:name="Placeholder Text" w:semiHidden="1"/>
     <w:lsdException w:name="No Spacing" w:uiPriority="1" w:qFormat="1"/>
     <w:lsdException w:name="Light Shading" w:uiPriority="60"/>
@@ -1341,7 +1546,7 @@
 </file>
 
 <file path=customXml/itemProps1.xml><?xml version="1.0" encoding="utf-8"?>
-<ds:datastoreItem xmlns:ds="http://schemas.openxmlformats.org/officeDocument/2006/customXml" ds:itemID="{852D7B28-E7D8-491E-99F8-57E2C6BEE28F}">
+<ds:datastoreItem xmlns:ds="http://schemas.openxmlformats.org/officeDocument/2006/customXml" ds:itemID="{091F04C4-0495-4C2B-BCD3-968BCEA18013}">
   <ds:schemaRefs>
     <ds:schemaRef ds:uri="http://schemas.openxmlformats.org/officeDocument/2006/bibliography"/>
   </ds:schemaRefs>

</xml_diff>